<commit_message>
add new code line
</commit_message>
<xml_diff>
--- a/1_test.docx
+++ b/1_test.docx
@@ -13,6 +13,19 @@
           <w:lang w:val="en-US"/>
         </w:rPr>
         <w:t>1 test</w:t>
+      </w:r>
+    </w:p>
+    <w:p>
+      <w:pPr>
+        <w:rPr>
+          <w:lang w:val="en-US"/>
+        </w:rPr>
+      </w:pPr>
+      <w:r>
+        <w:rPr>
+          <w:lang w:val="en-US"/>
+        </w:rPr>
+        <w:t>2 new code here</w:t>
       </w:r>
     </w:p>
     <w:sectPr>

</xml_diff>

<commit_message>
ssssss with '#' will be ignored, and an empty message aborts the commit.
</commit_message>
<xml_diff>
--- a/1_test.docx
+++ b/1_test.docx
@@ -39,6 +39,19 @@
           <w:lang w:val="en-US"/>
         </w:rPr>
         <w:t>3 branch x</w:t>
+      </w:r>
+    </w:p>
+    <w:p>
+      <w:pPr>
+        <w:rPr>
+          <w:lang w:val="en-US"/>
+        </w:rPr>
+      </w:pPr>
+      <w:r>
+        <w:rPr>
+          <w:lang w:val="en-US"/>
+        </w:rPr>
+        <w:t>4 new code master branch</w:t>
       </w:r>
     </w:p>
     <w:sectPr>

</xml_diff>